<commit_message>
Fixed some errors and added more improvements
</commit_message>
<xml_diff>
--- a/[ADSA-4A-IBO-FINAL-ALGERA-BAALI].docx
+++ b/[ADSA-4A-IBO-FINAL-ALGERA-BAALI].docx
@@ -1,6 +1,6 @@
 
 <file path=word/document.xml><?xml version="1.0" encoding="utf-8"?>
-<w:document xmlns:wpc="http://schemas.microsoft.com/office/word/2010/wordprocessingCanvas" xmlns:cx="http://schemas.microsoft.com/office/drawing/2014/chartex" xmlns:cx1="http://schemas.microsoft.com/office/drawing/2015/9/8/chartex" xmlns:cx2="http://schemas.microsoft.com/office/drawing/2015/10/21/chartex" xmlns:cx3="http://schemas.microsoft.com/office/drawing/2016/5/9/chartex" xmlns:cx4="http://schemas.microsoft.com/office/drawing/2016/5/10/chartex" xmlns:cx5="http://schemas.microsoft.com/office/drawing/2016/5/11/chartex" xmlns:cx6="http://schemas.microsoft.com/office/drawing/2016/5/12/chartex" xmlns:cx7="http://schemas.microsoft.com/office/drawing/2016/5/13/chartex" xmlns:cx8="http://schemas.microsoft.com/office/drawing/2016/5/14/chartex" xmlns:mc="http://schemas.openxmlformats.org/markup-compatibility/2006" xmlns:aink="http://schemas.microsoft.com/office/drawing/2016/ink" xmlns:am3d="http://schemas.microsoft.com/office/drawing/2017/model3d" xmlns:o="urn:schemas-microsoft-com:office:office" xmlns:r="http://schemas.openxmlformats.org/officeDocument/2006/relationships" xmlns:m="http://schemas.openxmlformats.org/officeDocument/2006/math" xmlns:v="urn:schemas-microsoft-com:vml" xmlns:wp14="http://schemas.microsoft.com/office/word/2010/wordprocessingDrawing" xmlns:wp="http://schemas.openxmlformats.org/drawingml/2006/wordprocessingDrawing" xmlns:w10="urn:schemas-microsoft-com:office:word" xmlns:w="http://schemas.openxmlformats.org/wordprocessingml/2006/main" xmlns:w14="http://schemas.microsoft.com/office/word/2010/wordml" xmlns:w15="http://schemas.microsoft.com/office/word/2012/wordml" xmlns:w16cid="http://schemas.microsoft.com/office/word/2016/wordml/cid" xmlns:w16se="http://schemas.microsoft.com/office/word/2015/wordml/symex" xmlns:wpg="http://schemas.microsoft.com/office/word/2010/wordprocessingGroup" xmlns:wpi="http://schemas.microsoft.com/office/word/2010/wordprocessingInk" xmlns:wne="http://schemas.microsoft.com/office/word/2006/wordml" xmlns:wps="http://schemas.microsoft.com/office/word/2010/wordprocessingShape" mc:Ignorable="w14 w15 w16se w16cid wp14">
+<w:document xmlns:wpc="http://schemas.microsoft.com/office/word/2010/wordprocessingCanvas" xmlns:cx="http://schemas.microsoft.com/office/drawing/2014/chartex" xmlns:cx1="http://schemas.microsoft.com/office/drawing/2015/9/8/chartex" xmlns:cx2="http://schemas.microsoft.com/office/drawing/2015/10/21/chartex" xmlns:cx3="http://schemas.microsoft.com/office/drawing/2016/5/9/chartex" xmlns:cx4="http://schemas.microsoft.com/office/drawing/2016/5/10/chartex" xmlns:cx5="http://schemas.microsoft.com/office/drawing/2016/5/11/chartex" xmlns:cx6="http://schemas.microsoft.com/office/drawing/2016/5/12/chartex" xmlns:cx7="http://schemas.microsoft.com/office/drawing/2016/5/13/chartex" xmlns:cx8="http://schemas.microsoft.com/office/drawing/2016/5/14/chartex" xmlns:mc="http://schemas.openxmlformats.org/markup-compatibility/2006" xmlns:aink="http://schemas.microsoft.com/office/drawing/2016/ink" xmlns:am3d="http://schemas.microsoft.com/office/drawing/2017/model3d" xmlns:o="urn:schemas-microsoft-com:office:office" xmlns:r="http://schemas.openxmlformats.org/officeDocument/2006/relationships" xmlns:m="http://schemas.openxmlformats.org/officeDocument/2006/math" xmlns:v="urn:schemas-microsoft-com:vml" xmlns:wp14="http://schemas.microsoft.com/office/word/2010/wordprocessingDrawing" xmlns:wp="http://schemas.openxmlformats.org/drawingml/2006/wordprocessingDrawing" xmlns:w10="urn:schemas-microsoft-com:office:word" xmlns:w="http://schemas.openxmlformats.org/wordprocessingml/2006/main" xmlns:w14="http://schemas.microsoft.com/office/word/2010/wordml" xmlns:w15="http://schemas.microsoft.com/office/word/2012/wordml" xmlns:w16se="http://schemas.microsoft.com/office/word/2015/wordml/symex" xmlns:wpg="http://schemas.microsoft.com/office/word/2010/wordprocessingGroup" xmlns:wpi="http://schemas.microsoft.com/office/word/2010/wordprocessingInk" xmlns:wne="http://schemas.microsoft.com/office/word/2006/wordml" xmlns:wps="http://schemas.microsoft.com/office/word/2010/wordprocessingShape" mc:Ignorable="w14 w15 w16se wp14">
   <w:body>
     <w:sdt>
       <w:sdtPr>
@@ -18,7 +18,7 @@
       <w:sdtContent>
         <w:p>
           <w:pPr>
-            <w:pStyle w:val="Sansinterligne"/>
+            <w:pStyle w:val="NoSpacing"/>
           </w:pPr>
           <w:r>
             <w:rPr>
@@ -210,7 +210,7 @@
                                   <w:sdtContent>
                                     <w:p>
                                       <w:pPr>
-                                        <w:pStyle w:val="Sansinterligne"/>
+                                        <w:pStyle w:val="NoSpacing"/>
                                         <w:jc w:val="right"/>
                                         <w:rPr>
                                           <w:color w:val="FFFFFF" w:themeColor="background1"/>
@@ -3483,7 +3483,7 @@
                   </wp:anchor>
                 </w:drawing>
               </mc:Choice>
-              <mc:Fallback>
+              <mc:Fallback xmlns:w16cid="http://schemas.microsoft.com/office/word/2016/wordml/cid">
                 <w:pict>
                   <v:group id="Groupe 2" o:spid="_x0000_s1026" style="position:absolute;margin-left:0;margin-top:0;width:172.8pt;height:718.55pt;z-index:-251657216;mso-width-percent:330;mso-height-percent:950;mso-left-percent:40;mso-position-horizontal-relative:page;mso-position-vertical:center;mso-position-vertical-relative:page;mso-width-percent:330;mso-height-percent:950;mso-left-percent:40" coordsize="21945,91257" o:gfxdata="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">
                     <v:rect id="Rectangle 3" o:spid="_x0000_s1027" style="position:absolute;width:1945;height:91257;visibility:visible;mso-wrap-style:square;v-text-anchor:middle" o:gfxdata="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" fillcolor="#44546a [3215]" stroked="f" strokeweight="1pt"/>
@@ -3724,7 +3724,7 @@
                             <w:txbxContent>
                               <w:p>
                                 <w:pPr>
-                                  <w:pStyle w:val="Sansinterligne"/>
+                                  <w:pStyle w:val="NoSpacing"/>
                                   <w:rPr>
                                     <w:color w:val="4472C4" w:themeColor="accent1"/>
                                     <w:sz w:val="26"/>
@@ -3762,7 +3762,7 @@
                               </w:p>
                               <w:p>
                                 <w:pPr>
-                                  <w:pStyle w:val="Sansinterligne"/>
+                                  <w:pStyle w:val="NoSpacing"/>
                                   <w:rPr>
                                     <w:color w:val="595959" w:themeColor="text1" w:themeTint="A6"/>
                                     <w:sz w:val="20"/>
@@ -3840,7 +3840,7 @@
                   </wp:anchor>
                 </w:drawing>
               </mc:Choice>
-              <mc:Fallback>
+              <mc:Fallback xmlns:w16cid="http://schemas.microsoft.com/office/word/2016/wordml/cid">
                 <w:pict>
                   <v:shapetype id="_x0000_t202" coordsize="21600,21600" o:spt="202" path="m,l,21600r21600,l21600,xe">
                     <v:stroke joinstyle="miter"/>
@@ -4029,7 +4029,7 @@
                             <w:txbxContent>
                               <w:p>
                                 <w:pPr>
-                                  <w:pStyle w:val="Sansinterligne"/>
+                                  <w:pStyle w:val="NoSpacing"/>
                                   <w:rPr>
                                     <w:rFonts w:asciiTheme="majorHAnsi" w:eastAsiaTheme="majorEastAsia" w:hAnsiTheme="majorHAnsi" w:cstheme="majorBidi"/>
                                     <w:b/>
@@ -4137,7 +4137,7 @@
                   </wp:anchor>
                 </w:drawing>
               </mc:Choice>
-              <mc:Fallback>
+              <mc:Fallback xmlns:w16cid="http://schemas.microsoft.com/office/word/2016/wordml/cid">
                 <w:pict>
                   <v:shape id="Zone de texte 1" o:spid="_x0000_s1056" type="#_x0000_t202" style="position:absolute;margin-left:0;margin-top:0;width:4in;height:84.25pt;z-index:251660288;visibility:visible;mso-wrap-style:square;mso-width-percent:450;mso-height-percent:0;mso-left-percent:420;mso-top-percent:175;mso-wrap-distance-left:9pt;mso-wrap-distance-top:0;mso-wrap-distance-right:9pt;mso-wrap-distance-bottom:0;mso-position-horizontal-relative:page;mso-position-vertical-relative:page;mso-width-percent:450;mso-height-percent:0;mso-left-percent:420;mso-top-percent:175;mso-width-relative:page;mso-height-relative:margin;v-text-anchor:top" o:gfxdata="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" filled="f" stroked="f" strokeweight=".5pt">
                     <v:textbox style="mso-fit-shape-to-text:t" inset="0,0,0,0">
@@ -4282,7 +4282,7 @@
       <w:sdtContent>
         <w:p>
           <w:pPr>
-            <w:pStyle w:val="En-ttedetabledesmatires"/>
+            <w:pStyle w:val="TOCHeading"/>
           </w:pPr>
           <w:r>
             <w:t>Table of contents</w:t>
@@ -4297,7 +4297,7 @@
         </w:p>
         <w:p>
           <w:pPr>
-            <w:pStyle w:val="TM1"/>
+            <w:pStyle w:val="TOC1"/>
             <w:tabs>
               <w:tab w:val="right" w:leader="dot" w:pos="9062"/>
             </w:tabs>
@@ -4319,7 +4319,7 @@
           <w:hyperlink w:anchor="_Toc500341923" w:history="1">
             <w:r>
               <w:rPr>
-                <w:rStyle w:val="Lienhypertexte"/>
+                <w:rStyle w:val="Hyperlink"/>
                 <w:noProof/>
                 <w:lang w:val="en-GB"/>
               </w:rPr>
@@ -4377,7 +4377,7 @@
         </w:p>
         <w:p>
           <w:pPr>
-            <w:pStyle w:val="TM1"/>
+            <w:pStyle w:val="TOC1"/>
             <w:tabs>
               <w:tab w:val="right" w:leader="dot" w:pos="9062"/>
             </w:tabs>
@@ -4390,7 +4390,7 @@
           <w:hyperlink w:anchor="_Toc500341924" w:history="1">
             <w:r>
               <w:rPr>
-                <w:rStyle w:val="Lienhypertexte"/>
+                <w:rStyle w:val="Hyperlink"/>
                 <w:noProof/>
                 <w:lang w:val="en-GB"/>
               </w:rPr>
@@ -4448,7 +4448,7 @@
         </w:p>
         <w:p>
           <w:pPr>
-            <w:pStyle w:val="TM1"/>
+            <w:pStyle w:val="TOC1"/>
             <w:tabs>
               <w:tab w:val="right" w:leader="dot" w:pos="9062"/>
             </w:tabs>
@@ -4461,7 +4461,7 @@
           <w:hyperlink w:anchor="_Toc500341925" w:history="1">
             <w:r>
               <w:rPr>
-                <w:rStyle w:val="Lienhypertexte"/>
+                <w:rStyle w:val="Hyperlink"/>
                 <w:noProof/>
                 <w:lang w:val="en-GB"/>
               </w:rPr>
@@ -4519,7 +4519,7 @@
         </w:p>
         <w:p>
           <w:pPr>
-            <w:pStyle w:val="TM1"/>
+            <w:pStyle w:val="TOC1"/>
             <w:tabs>
               <w:tab w:val="right" w:leader="dot" w:pos="9062"/>
             </w:tabs>
@@ -4532,7 +4532,7 @@
           <w:hyperlink w:anchor="_Toc500341926" w:history="1">
             <w:r>
               <w:rPr>
-                <w:rStyle w:val="Lienhypertexte"/>
+                <w:rStyle w:val="Hyperlink"/>
                 <w:noProof/>
                 <w:lang w:val="en-GB"/>
               </w:rPr>
@@ -4590,7 +4590,7 @@
         </w:p>
         <w:p>
           <w:pPr>
-            <w:pStyle w:val="TM1"/>
+            <w:pStyle w:val="TOC1"/>
             <w:tabs>
               <w:tab w:val="right" w:leader="dot" w:pos="9062"/>
             </w:tabs>
@@ -4603,7 +4603,7 @@
           <w:hyperlink w:anchor="_Toc500341927" w:history="1">
             <w:r>
               <w:rPr>
-                <w:rStyle w:val="Lienhypertexte"/>
+                <w:rStyle w:val="Hyperlink"/>
                 <w:noProof/>
                 <w:lang w:val="en-GB"/>
               </w:rPr>
@@ -4691,7 +4691,7 @@
     </w:p>
     <w:p>
       <w:pPr>
-        <w:pStyle w:val="Titre1"/>
+        <w:pStyle w:val="Heading1"/>
         <w:rPr>
           <w:lang w:val="en-GB"/>
         </w:rPr>
@@ -4732,15 +4732,7 @@
           <w:sz w:val="24"/>
           <w:lang w:val="en-GB"/>
         </w:rPr>
-        <w:t xml:space="preserve">You wake up in a big shop … which looks </w:t>
-      </w:r>
-      <w:proofErr w:type="gramStart"/>
-      <w:r>
-        <w:rPr>
-          <w:sz w:val="24"/>
-          <w:lang w:val="en-GB"/>
-        </w:rPr>
-        <w:t xml:space="preserve">really </w:t>
+        <w:t xml:space="preserve">You wake up in a big shop … which looks really </w:t>
       </w:r>
       <w:r>
         <w:rPr>
@@ -4749,7 +4741,6 @@
         </w:rPr>
         <w:t>strange</w:t>
       </w:r>
-      <w:proofErr w:type="gramEnd"/>
       <w:r>
         <w:rPr>
           <w:sz w:val="24"/>
@@ -4797,23 +4788,7 @@
           <w:sz w:val="24"/>
           <w:lang w:val="en-GB"/>
         </w:rPr>
-        <w:t xml:space="preserve"> Find the wonderful banana before the AI. Who’s </w:t>
-      </w:r>
-      <w:proofErr w:type="spellStart"/>
-      <w:r>
-        <w:rPr>
-          <w:sz w:val="24"/>
-          <w:lang w:val="en-GB"/>
-        </w:rPr>
-        <w:t>gonna</w:t>
-      </w:r>
-      <w:proofErr w:type="spellEnd"/>
-      <w:r>
-        <w:rPr>
-          <w:sz w:val="24"/>
-          <w:lang w:val="en-GB"/>
-        </w:rPr>
-        <w:t xml:space="preserve"> be the faster </w:t>
+        <w:t xml:space="preserve"> Find the wonderful banana before the AI. Who’s gonna be the faster </w:t>
       </w:r>
       <w:r>
         <w:rPr>
@@ -4878,23 +4853,21 @@
           <w:sz w:val="24"/>
           <w:lang w:val="en-GB"/>
         </w:rPr>
-        <w:t xml:space="preserve">Using directional keys, your job is to go through the maze and find the holy banana. But you’re not alone! Another player, controlled by our *very* smart AI, will try to reach it before you, and its maze solving ability is </w:t>
-      </w:r>
-      <w:proofErr w:type="gramStart"/>
-      <w:r>
-        <w:rPr>
-          <w:sz w:val="24"/>
-          <w:lang w:val="en-GB"/>
-        </w:rPr>
-        <w:t>pretty efficient</w:t>
-      </w:r>
-      <w:proofErr w:type="gramEnd"/>
-      <w:r>
-        <w:rPr>
-          <w:sz w:val="24"/>
-          <w:lang w:val="en-GB"/>
-        </w:rPr>
-        <w:t xml:space="preserve">. </w:t>
+        <w:t>Using</w:t>
+      </w:r>
+      <w:r>
+        <w:rPr>
+          <w:sz w:val="24"/>
+          <w:lang w:val="en-GB"/>
+        </w:rPr>
+        <w:t xml:space="preserve"> the</w:t>
+      </w:r>
+      <w:r>
+        <w:rPr>
+          <w:sz w:val="24"/>
+          <w:lang w:val="en-GB"/>
+        </w:rPr>
+        <w:t xml:space="preserve"> directional keys, your job is to go through the maze and find the holy banana. But you’re not alone! Another player, controlled by our *very* smart AI, will try to reach it before you, and its maze solving ability is pretty efficient. </w:t>
       </w:r>
     </w:p>
     <w:p>
@@ -4906,7 +4879,7 @@
     </w:p>
     <w:p>
       <w:pPr>
-        <w:pStyle w:val="Titre1"/>
+        <w:pStyle w:val="Heading1"/>
         <w:rPr>
           <w:lang w:val="en-GB"/>
         </w:rPr>
@@ -4940,7 +4913,21 @@
           <w:sz w:val="24"/>
           <w:lang w:val="en-GB"/>
         </w:rPr>
-        <w:t xml:space="preserve">First thing first, the maze generator. To be able to provide </w:t>
+        <w:t>First thing</w:t>
+      </w:r>
+      <w:r>
+        <w:rPr>
+          <w:sz w:val="24"/>
+          <w:lang w:val="en-GB"/>
+        </w:rPr>
+        <w:t>s</w:t>
+      </w:r>
+      <w:r>
+        <w:rPr>
+          <w:sz w:val="24"/>
+          <w:lang w:val="en-GB"/>
+        </w:rPr>
+        <w:t xml:space="preserve"> first, the maze generator. To be able to provide </w:t>
       </w:r>
       <w:r>
         <w:rPr>
@@ -4975,7 +4962,35 @@
           <w:sz w:val="24"/>
           <w:lang w:val="en-GB"/>
         </w:rPr>
-        <w:t>, if it’s unvisited, so it marks it as visited, remove the wall between the two cells, add it to the path, and move on it. If there is no more unvisited cell in the neighbours list, it’s go back to the last one on the path, and applies this logic until all the cells have been visited.</w:t>
+        <w:t>, if it’s unvisited, so it marks it as visited, remove the wall between the two cells, add it to the path, and move on it. If there is no more unvisited cell i</w:t>
+      </w:r>
+      <w:r>
+        <w:rPr>
+          <w:sz w:val="24"/>
+          <w:lang w:val="en-GB"/>
+        </w:rPr>
+        <w:t>n the neighbours list, it</w:t>
+      </w:r>
+      <w:r>
+        <w:rPr>
+          <w:sz w:val="24"/>
+          <w:lang w:val="en-GB"/>
+        </w:rPr>
+        <w:t xml:space="preserve"> go</w:t>
+      </w:r>
+      <w:r>
+        <w:rPr>
+          <w:sz w:val="24"/>
+          <w:lang w:val="en-GB"/>
+        </w:rPr>
+        <w:t>es</w:t>
+      </w:r>
+      <w:r>
+        <w:rPr>
+          <w:sz w:val="24"/>
+          <w:lang w:val="en-GB"/>
+        </w:rPr>
+        <w:t xml:space="preserve"> back to the last one on the path, and applies this logic until all the cells have been visited.</w:t>
       </w:r>
     </w:p>
     <w:p>
@@ -5179,7 +5194,7 @@
       <w:hyperlink r:id="rId11" w:history="1">
         <w:r>
           <w:rPr>
-            <w:rStyle w:val="Lienhypertexte"/>
+            <w:rStyle w:val="Hyperlink"/>
             <w:noProof/>
           </w:rPr>
           <w:t>https://en.wikipedia.org/wiki/Maze_generation_algorithm</w:t>
@@ -5211,23 +5226,21 @@
           <w:sz w:val="24"/>
           <w:lang w:val="en-GB"/>
         </w:rPr>
-        <w:t xml:space="preserve">In the example above, the visited cells are in orange, when the algorithm can’t find any unvisited neighbours (image 1), it comes back until it finds a new possible path. The cells which are on this backtracking path are marked in green. </w:t>
-      </w:r>
-      <w:proofErr w:type="gramStart"/>
-      <w:r>
-        <w:rPr>
-          <w:sz w:val="24"/>
-          <w:lang w:val="en-GB"/>
-        </w:rPr>
-        <w:t>A the</w:t>
-      </w:r>
-      <w:proofErr w:type="gramEnd"/>
-      <w:r>
-        <w:rPr>
-          <w:sz w:val="24"/>
-          <w:lang w:val="en-GB"/>
-        </w:rPr>
-        <w:t xml:space="preserve"> end, we can see that all the visited have been visited and there is no more unvisited cells</w:t>
+        <w:t>In the example above, the visited cells are in orange, when the algorithm can’t find any unvisited neighbours (image 1), it comes back until it finds a new possible path. The cells which are on this backtracking path are marked in green. A</w:t>
+      </w:r>
+      <w:r>
+        <w:rPr>
+          <w:sz w:val="24"/>
+          <w:lang w:val="en-GB"/>
+        </w:rPr>
+        <w:t>t</w:t>
+      </w:r>
+      <w:r>
+        <w:rPr>
+          <w:sz w:val="24"/>
+          <w:lang w:val="en-GB"/>
+        </w:rPr>
+        <w:t xml:space="preserve"> the end, we can see that all the visited have been visited and there is no more unvisited cells</w:t>
       </w:r>
       <w:r>
         <w:rPr>
@@ -5251,23 +5264,7 @@
           <w:lang w:val="en-GB"/>
         </w:rPr>
         <w:lastRenderedPageBreak/>
-        <w:t xml:space="preserve">To simplify the work on the generation, we decided to dissociate the logical matrix of the maze and the displayed matrix. In the logical one, each cell has data about its wall state (using a </w:t>
-      </w:r>
-      <w:proofErr w:type="spellStart"/>
-      <w:r>
-        <w:rPr>
-          <w:sz w:val="24"/>
-          <w:lang w:val="en-GB"/>
-        </w:rPr>
-        <w:t>boolean</w:t>
-      </w:r>
-      <w:proofErr w:type="spellEnd"/>
-      <w:r>
-        <w:rPr>
-          <w:sz w:val="24"/>
-          <w:lang w:val="en-GB"/>
-        </w:rPr>
-        <w:t xml:space="preserve"> array as attribute). </w:t>
+        <w:t xml:space="preserve">To simplify the work on the generation, we decided to dissociate the logical matrix of the maze and the displayed matrix. In the logical one, each cell has data about its wall state (using a boolean array as attribute). </w:t>
       </w:r>
       <w:r>
         <w:rPr>
@@ -5288,7 +5285,21 @@
           <w:sz w:val="24"/>
           <w:lang w:val="en-GB"/>
         </w:rPr>
-        <w:t xml:space="preserve">Its size is more important because each wall has a dedicated place in the matrix. </w:t>
+        <w:t xml:space="preserve">Its size is </w:t>
+      </w:r>
+      <w:r>
+        <w:rPr>
+          <w:sz w:val="24"/>
+          <w:lang w:val="en-GB"/>
+        </w:rPr>
+        <w:t xml:space="preserve">bigger </w:t>
+      </w:r>
+      <w:r>
+        <w:rPr>
+          <w:sz w:val="24"/>
+          <w:lang w:val="en-GB"/>
+        </w:rPr>
+        <w:t xml:space="preserve">because each wall has a dedicated place in the matrix. </w:t>
       </w:r>
       <w:r>
         <w:rPr>
@@ -5302,17 +5313,8 @@
           <w:sz w:val="24"/>
           <w:lang w:val="en-GB"/>
         </w:rPr>
-        <w:t xml:space="preserve">the following </w:t>
-      </w:r>
-      <w:proofErr w:type="gramStart"/>
-      <w:r>
-        <w:rPr>
-          <w:sz w:val="24"/>
-          <w:lang w:val="en-GB"/>
-        </w:rPr>
-        <w:t>formula :</w:t>
-      </w:r>
-      <w:proofErr w:type="gramEnd"/>
+        <w:t>the following formula :</w:t>
+      </w:r>
     </w:p>
     <w:p>
       <w:pPr>
@@ -5322,37 +5324,12 @@
           <w:lang w:val="en-GB"/>
         </w:rPr>
       </w:pPr>
-      <w:proofErr w:type="spellStart"/>
-      <w:r>
-        <w:rPr>
-          <w:sz w:val="24"/>
-          <w:lang w:val="en-GB"/>
-        </w:rPr>
-        <w:t>visualWidth</w:t>
-      </w:r>
-      <w:proofErr w:type="spellEnd"/>
-      <w:r>
-        <w:rPr>
-          <w:sz w:val="24"/>
-          <w:lang w:val="en-GB"/>
-        </w:rPr>
-        <w:t xml:space="preserve"> = (</w:t>
-      </w:r>
-      <w:proofErr w:type="spellStart"/>
-      <w:r>
-        <w:rPr>
-          <w:sz w:val="24"/>
-          <w:lang w:val="en-GB"/>
-        </w:rPr>
-        <w:t>logicalWidth</w:t>
-      </w:r>
-      <w:proofErr w:type="spellEnd"/>
-      <w:r>
-        <w:rPr>
-          <w:sz w:val="24"/>
-          <w:lang w:val="en-GB"/>
-        </w:rPr>
-        <w:t xml:space="preserve"> * 2) + 1</w:t>
+      <w:r>
+        <w:rPr>
+          <w:sz w:val="24"/>
+          <w:lang w:val="en-GB"/>
+        </w:rPr>
+        <w:t>visualWidth = (logicalWidth * 2) + 1</w:t>
       </w:r>
     </w:p>
     <w:p>
@@ -5363,37 +5340,12 @@
           <w:lang w:val="en-GB"/>
         </w:rPr>
       </w:pPr>
-      <w:proofErr w:type="spellStart"/>
-      <w:r>
-        <w:rPr>
-          <w:sz w:val="24"/>
-          <w:lang w:val="en-GB"/>
-        </w:rPr>
-        <w:t>visualHeight</w:t>
-      </w:r>
-      <w:proofErr w:type="spellEnd"/>
-      <w:r>
-        <w:rPr>
-          <w:sz w:val="24"/>
-          <w:lang w:val="en-GB"/>
-        </w:rPr>
-        <w:t xml:space="preserve"> = (</w:t>
-      </w:r>
-      <w:proofErr w:type="spellStart"/>
-      <w:r>
-        <w:rPr>
-          <w:sz w:val="24"/>
-          <w:lang w:val="en-GB"/>
-        </w:rPr>
-        <w:t>logicalHeight</w:t>
-      </w:r>
-      <w:proofErr w:type="spellEnd"/>
-      <w:r>
-        <w:rPr>
-          <w:sz w:val="24"/>
-          <w:lang w:val="en-GB"/>
-        </w:rPr>
-        <w:t xml:space="preserve"> * 2) + 1</w:t>
+      <w:r>
+        <w:rPr>
+          <w:sz w:val="24"/>
+          <w:lang w:val="en-GB"/>
+        </w:rPr>
+        <w:t>visualHeight = (logicalHeight * 2) + 1</w:t>
       </w:r>
     </w:p>
     <w:p>
@@ -5409,7 +5361,21 @@
           <w:sz w:val="24"/>
           <w:lang w:val="en-GB"/>
         </w:rPr>
-        <w:t>Implementing the matrices this way is a bit tricky, but it fells like the easiest way on the moment. It could be useful to go through the process again to simplify it later.</w:t>
+        <w:t xml:space="preserve">Implementing the matrices this way is a bit tricky, but it </w:t>
+      </w:r>
+      <w:r>
+        <w:rPr>
+          <w:sz w:val="24"/>
+          <w:lang w:val="en-GB"/>
+        </w:rPr>
+        <w:t>felt like the easiest way at</w:t>
+      </w:r>
+      <w:r>
+        <w:rPr>
+          <w:sz w:val="24"/>
+          <w:lang w:val="en-GB"/>
+        </w:rPr>
+        <w:t xml:space="preserve"> the moment. It could be useful to go through the process again to simplify it later.</w:t>
       </w:r>
       <w:r>
         <w:rPr>
@@ -5446,7 +5412,7 @@
     </w:p>
     <w:p>
       <w:pPr>
-        <w:pStyle w:val="Titre1"/>
+        <w:pStyle w:val="Heading1"/>
         <w:rPr>
           <w:lang w:val="en-GB"/>
         </w:rPr>
@@ -5480,39 +5446,7 @@
           <w:sz w:val="24"/>
           <w:lang w:val="en-GB"/>
         </w:rPr>
-        <w:t xml:space="preserve">In our game, we have an AI trying to find the banana before the player. The AI uses the A star graph traversal algorithm to find the shortest path between its position and the position of the banana. To make the game a little easier for the player. When the AI is searching for a path, we randomly choose cells to block so that the AI </w:t>
-      </w:r>
-      <w:proofErr w:type="gramStart"/>
-      <w:r>
-        <w:rPr>
-          <w:sz w:val="24"/>
-          <w:lang w:val="en-GB"/>
-        </w:rPr>
-        <w:t>has to</w:t>
-      </w:r>
-      <w:proofErr w:type="gramEnd"/>
-      <w:r>
-        <w:rPr>
-          <w:sz w:val="24"/>
-          <w:lang w:val="en-GB"/>
-        </w:rPr>
-        <w:t xml:space="preserve"> find another path. If the only path is blocked, the AI will move in a random direction to simulate thinking. When the AI has found a path, it will start walking in the direction that it </w:t>
-      </w:r>
-      <w:proofErr w:type="gramStart"/>
-      <w:r>
-        <w:rPr>
-          <w:sz w:val="24"/>
-          <w:lang w:val="en-GB"/>
-        </w:rPr>
-        <w:t>has to</w:t>
-      </w:r>
-      <w:proofErr w:type="gramEnd"/>
-      <w:r>
-        <w:rPr>
-          <w:sz w:val="24"/>
-          <w:lang w:val="en-GB"/>
-        </w:rPr>
-        <w:t xml:space="preserve"> go. If the player finds the item before the AI, the AI will find a path to the next item and start moving as soon as it finds the new path.</w:t>
+        <w:t>In our game, we have an AI trying to find the banana before the player. The AI uses the A star graph traversal algorithm to find the shortest path between its position and the position of the banana. To make the game a little easier for the player. When the AI is searching for a path, we randomly choose cells to block so that the AI has to find another path. If the only path is blocked, the AI will move in a random direction to simulate thinking. When the AI has found a path, it will start walking in the direction that it has to go. If the player finds the item before the AI, the AI will find a path to the next item and start moving as soon as it finds the new path.</w:t>
       </w:r>
     </w:p>
     <w:p>
@@ -5524,33 +5458,17 @@
     </w:p>
     <w:p>
       <w:pPr>
-        <w:pStyle w:val="Titre1"/>
+        <w:pStyle w:val="Heading1"/>
         <w:rPr>
           <w:lang w:val="en-GB"/>
         </w:rPr>
       </w:pPr>
-      <w:bookmarkStart w:id="3" w:name="_Toc500341926"/>
-      <w:r>
-        <w:rPr>
-          <w:lang w:val="en-GB"/>
-        </w:rPr>
-        <w:t xml:space="preserve">User interface using </w:t>
-      </w:r>
-      <w:proofErr w:type="spellStart"/>
-      <w:r>
-        <w:rPr>
-          <w:lang w:val="en-GB"/>
-        </w:rPr>
-        <w:t>Pygame</w:t>
-      </w:r>
-      <w:proofErr w:type="spellEnd"/>
-      <w:r>
-        <w:rPr>
-          <w:lang w:val="en-GB"/>
-        </w:rPr>
-        <w:t xml:space="preserve"> libraries</w:t>
-      </w:r>
-      <w:bookmarkEnd w:id="3"/>
+      <w:r>
+        <w:rPr>
+          <w:lang w:val="en-GB"/>
+        </w:rPr>
+        <w:t>Game logic using pygame</w:t>
+      </w:r>
     </w:p>
     <w:p>
       <w:pPr>
@@ -5572,113 +5490,15 @@
           <w:sz w:val="24"/>
           <w:lang w:val="en-GB"/>
         </w:rPr>
-        <w:t xml:space="preserve">The game is made around a </w:t>
-      </w:r>
-      <w:proofErr w:type="spellStart"/>
-      <w:r>
-        <w:rPr>
-          <w:sz w:val="24"/>
-          <w:lang w:val="en-GB"/>
-        </w:rPr>
-        <w:t>gameloop</w:t>
-      </w:r>
-      <w:proofErr w:type="spellEnd"/>
-      <w:r>
-        <w:rPr>
-          <w:sz w:val="24"/>
-          <w:lang w:val="en-GB"/>
-        </w:rPr>
-        <w:t xml:space="preserve"> with events. The game starts by generating the maze and reading the generated maze from the text file. The maze is then passed through a function that creates the graph. We also figure out which types of walls to place where. At this stage, the player and the AI are placed in 2 positions on the map, the window is </w:t>
-      </w:r>
-      <w:proofErr w:type="gramStart"/>
-      <w:r>
-        <w:rPr>
-          <w:sz w:val="24"/>
-          <w:lang w:val="en-GB"/>
-        </w:rPr>
-        <w:t>initiated</w:t>
-      </w:r>
-      <w:proofErr w:type="gramEnd"/>
-      <w:r>
-        <w:rPr>
-          <w:sz w:val="24"/>
-          <w:lang w:val="en-GB"/>
-        </w:rPr>
-        <w:t xml:space="preserve"> and the screen is drawn. The </w:t>
-      </w:r>
-      <w:proofErr w:type="spellStart"/>
-      <w:r>
-        <w:rPr>
-          <w:sz w:val="24"/>
-          <w:lang w:val="en-GB"/>
-        </w:rPr>
-        <w:t>gameloop</w:t>
-      </w:r>
-      <w:proofErr w:type="spellEnd"/>
-      <w:r>
-        <w:rPr>
-          <w:sz w:val="24"/>
-          <w:lang w:val="en-GB"/>
-        </w:rPr>
-        <w:t xml:space="preserve"> is launched at this moment. The </w:t>
-      </w:r>
-      <w:proofErr w:type="spellStart"/>
-      <w:r>
-        <w:rPr>
-          <w:sz w:val="24"/>
-          <w:lang w:val="en-GB"/>
-        </w:rPr>
-        <w:t>gameloop</w:t>
-      </w:r>
-      <w:proofErr w:type="spellEnd"/>
-      <w:r>
-        <w:rPr>
-          <w:sz w:val="24"/>
-          <w:lang w:val="en-GB"/>
-        </w:rPr>
-        <w:t xml:space="preserve"> allows us to </w:t>
-      </w:r>
-      <w:proofErr w:type="spellStart"/>
-      <w:r>
-        <w:rPr>
-          <w:sz w:val="24"/>
-          <w:lang w:val="en-GB"/>
-        </w:rPr>
-        <w:t>continuesly</w:t>
-      </w:r>
-      <w:proofErr w:type="spellEnd"/>
-      <w:r>
-        <w:rPr>
-          <w:sz w:val="24"/>
-          <w:lang w:val="en-GB"/>
-        </w:rPr>
-        <w:t xml:space="preserve"> update the game and try and keep it running at a stable framerate. During the </w:t>
-      </w:r>
-      <w:proofErr w:type="spellStart"/>
-      <w:r>
-        <w:rPr>
-          <w:sz w:val="24"/>
-          <w:lang w:val="en-GB"/>
-        </w:rPr>
-        <w:t>gameloop</w:t>
-      </w:r>
-      <w:proofErr w:type="spellEnd"/>
-      <w:r>
-        <w:rPr>
-          <w:sz w:val="24"/>
-          <w:lang w:val="en-GB"/>
-        </w:rPr>
-        <w:t xml:space="preserve">, we check for user input and update the game accordingly by moving the player in the chosen direction and checking if he has found the item. We then proceed to updating the AI. If the AI already knows where to go, he just moves in the direction he </w:t>
-      </w:r>
-      <w:proofErr w:type="gramStart"/>
-      <w:r>
-        <w:rPr>
-          <w:sz w:val="24"/>
-          <w:lang w:val="en-GB"/>
-        </w:rPr>
-        <w:t>has to</w:t>
-      </w:r>
-      <w:proofErr w:type="gramEnd"/>
+        <w:t xml:space="preserve">The game is made around a gameloop with events. The game starts by generating the maze and reading the generated maze from the text file. The maze is then passed through a function that creates the graph. We also figure out which types of walls to place where. At this stage, the player and the AI are placed in 2 positions on the map, the window is initiated and the screen is drawn. The gameloop is launched at this moment. The gameloop allows us to continuesly update the game and try and keep it running at a stable framerate. During the gameloop, we check for user input and update the game accordingly by moving the player in the chosen direction and checking if he has found the item. We then proceed to updating the AI. If the AI already knows where to go, he just moves in the direction he </w:t>
+      </w:r>
+      <w:r>
+        <w:rPr>
+          <w:sz w:val="24"/>
+          <w:lang w:val="en-GB"/>
+        </w:rPr>
+        <w:t>must</w:t>
+      </w:r>
       <w:r>
         <w:rPr>
           <w:sz w:val="24"/>
@@ -5686,17 +5506,15 @@
         </w:rPr>
         <w:t xml:space="preserve"> go otherwise, he looks for a new path to the item. The loop finishes by updating the screen with the new data.</w:t>
       </w:r>
-      <w:bookmarkStart w:id="4" w:name="_GoBack"/>
-      <w:bookmarkEnd w:id="4"/>
     </w:p>
     <w:p>
       <w:pPr>
-        <w:pStyle w:val="Titre1"/>
+        <w:pStyle w:val="Heading1"/>
         <w:rPr>
           <w:lang w:val="en-GB"/>
         </w:rPr>
       </w:pPr>
-      <w:bookmarkStart w:id="5" w:name="_Toc500341927"/>
+      <w:bookmarkStart w:id="3" w:name="_Toc500341927"/>
       <w:r>
         <w:rPr>
           <w:lang w:val="en-GB"/>
@@ -5704,7 +5522,7 @@
         <w:lastRenderedPageBreak/>
         <w:t>Improvement possibilities</w:t>
       </w:r>
-      <w:bookmarkEnd w:id="5"/>
+      <w:bookmarkEnd w:id="3"/>
     </w:p>
     <w:p>
       <w:pPr>
@@ -5744,15 +5562,13 @@
         </w:rPr>
         <w:t xml:space="preserve">As we split the project in two parts (generating </w:t>
       </w:r>
-      <w:proofErr w:type="gramStart"/>
-      <w:r>
-        <w:rPr>
-          <w:sz w:val="24"/>
-          <w:lang w:val="en-GB"/>
-        </w:rPr>
-        <w:t>/  solving</w:t>
-      </w:r>
-      <w:proofErr w:type="gramEnd"/>
+      <w:r>
+        <w:rPr>
+          <w:sz w:val="24"/>
+          <w:lang w:val="en-GB"/>
+        </w:rPr>
+        <w:t>/ solving</w:t>
+      </w:r>
       <w:r>
         <w:rPr>
           <w:sz w:val="24"/>
@@ -5760,6 +5576,40 @@
         </w:rPr>
         <w:t xml:space="preserve"> the maze and creating the graphical interface) to be able to work in parallel on the project, some data structures are a little bit redundant, and we could merge them by making little updates to the code structure.</w:t>
       </w:r>
+    </w:p>
+    <w:p>
+      <w:pPr>
+        <w:jc w:val="both"/>
+        <w:rPr>
+          <w:sz w:val="24"/>
+          <w:lang w:val="en-GB"/>
+        </w:rPr>
+      </w:pPr>
+      <w:r>
+        <w:rPr>
+          <w:sz w:val="24"/>
+          <w:lang w:val="en-GB"/>
+        </w:rPr>
+        <w:t>We could create a better main menu and an in-game menu that would allow the user to change some settings, save and quit the game.</w:t>
+      </w:r>
+    </w:p>
+    <w:p>
+      <w:pPr>
+        <w:jc w:val="both"/>
+        <w:rPr>
+          <w:sz w:val="24"/>
+          <w:lang w:val="en-GB"/>
+        </w:rPr>
+      </w:pPr>
+      <w:r>
+        <w:rPr>
+          <w:sz w:val="24"/>
+          <w:lang w:val="en-GB"/>
+        </w:rPr>
+        <w:t>We could also add some more game elements like power ups and extra points.</w:t>
+      </w:r>
+      <w:bookmarkStart w:id="4" w:name="_GoBack"/>
+      <w:bookmarkEnd w:id="4"/>
     </w:p>
     <w:sectPr>
       <w:pgSz w:w="11906" w:h="16838"/>
@@ -5774,7 +5624,7 @@
 </file>
 
 <file path=word/styles.xml><?xml version="1.0" encoding="utf-8"?>
-<w:styles xmlns:mc="http://schemas.openxmlformats.org/markup-compatibility/2006" xmlns:r="http://schemas.openxmlformats.org/officeDocument/2006/relationships" xmlns:w="http://schemas.openxmlformats.org/wordprocessingml/2006/main" xmlns:w14="http://schemas.microsoft.com/office/word/2010/wordml" xmlns:w15="http://schemas.microsoft.com/office/word/2012/wordml" xmlns:w16cid="http://schemas.microsoft.com/office/word/2016/wordml/cid" xmlns:w16se="http://schemas.microsoft.com/office/word/2015/wordml/symex" mc:Ignorable="w14 w15 w16se w16cid">
+<w:styles xmlns:mc="http://schemas.openxmlformats.org/markup-compatibility/2006" xmlns:r="http://schemas.openxmlformats.org/officeDocument/2006/relationships" xmlns:w="http://schemas.openxmlformats.org/wordprocessingml/2006/main" xmlns:w14="http://schemas.microsoft.com/office/word/2010/wordml" xmlns:w15="http://schemas.microsoft.com/office/word/2012/wordml" xmlns:w16se="http://schemas.microsoft.com/office/word/2015/wordml/symex" mc:Ignorable="w14 w15 w16se">
   <w:docDefaults>
     <w:rPrDefault>
       <w:rPr>
@@ -6171,11 +6021,11 @@
     <w:name w:val="Normal"/>
     <w:qFormat/>
   </w:style>
-  <w:style w:type="paragraph" w:styleId="Titre1">
+  <w:style w:type="paragraph" w:styleId="Heading1">
     <w:name w:val="heading 1"/>
     <w:basedOn w:val="Normal"/>
     <w:next w:val="Normal"/>
-    <w:link w:val="Titre1Car"/>
+    <w:link w:val="Heading1Char"/>
     <w:uiPriority w:val="9"/>
     <w:qFormat/>
     <w:rsid w:val="00DC1BE4"/>
@@ -6192,13 +6042,13 @@
       <w:szCs w:val="32"/>
     </w:rPr>
   </w:style>
-  <w:style w:type="character" w:default="1" w:styleId="Policepardfaut">
+  <w:style w:type="character" w:default="1" w:styleId="DefaultParagraphFont">
     <w:name w:val="Default Paragraph Font"/>
     <w:uiPriority w:val="1"/>
     <w:semiHidden/>
     <w:unhideWhenUsed/>
   </w:style>
-  <w:style w:type="table" w:default="1" w:styleId="TableauNormal">
+  <w:style w:type="table" w:default="1" w:styleId="TableNormal">
     <w:name w:val="Normal Table"/>
     <w:uiPriority w:val="99"/>
     <w:semiHidden/>
@@ -6213,15 +6063,15 @@
       </w:tblCellMar>
     </w:tblPr>
   </w:style>
-  <w:style w:type="numbering" w:default="1" w:styleId="Aucuneliste">
+  <w:style w:type="numbering" w:default="1" w:styleId="NoList">
     <w:name w:val="No List"/>
     <w:uiPriority w:val="99"/>
     <w:semiHidden/>
     <w:unhideWhenUsed/>
   </w:style>
-  <w:style w:type="paragraph" w:styleId="Sansinterligne">
+  <w:style w:type="paragraph" w:styleId="NoSpacing">
     <w:name w:val="No Spacing"/>
-    <w:link w:val="SansinterligneCar"/>
+    <w:link w:val="NoSpacingChar"/>
     <w:uiPriority w:val="1"/>
     <w:qFormat/>
     <w:rsid w:val="00E25BCE"/>
@@ -6233,10 +6083,10 @@
       <w:lang w:eastAsia="fr-FR"/>
     </w:rPr>
   </w:style>
-  <w:style w:type="character" w:customStyle="1" w:styleId="SansinterligneCar">
-    <w:name w:val="Sans interligne Car"/>
-    <w:basedOn w:val="Policepardfaut"/>
-    <w:link w:val="Sansinterligne"/>
+  <w:style w:type="character" w:customStyle="1" w:styleId="NoSpacingChar">
+    <w:name w:val="No Spacing Char"/>
+    <w:basedOn w:val="DefaultParagraphFont"/>
+    <w:link w:val="NoSpacing"/>
     <w:uiPriority w:val="1"/>
     <w:rsid w:val="00E25BCE"/>
     <w:rPr>
@@ -6244,10 +6094,10 @@
       <w:lang w:eastAsia="fr-FR"/>
     </w:rPr>
   </w:style>
-  <w:style w:type="character" w:customStyle="1" w:styleId="Titre1Car">
-    <w:name w:val="Titre 1 Car"/>
-    <w:basedOn w:val="Policepardfaut"/>
-    <w:link w:val="Titre1"/>
+  <w:style w:type="character" w:customStyle="1" w:styleId="Heading1Char">
+    <w:name w:val="Heading 1 Char"/>
+    <w:basedOn w:val="DefaultParagraphFont"/>
+    <w:link w:val="Heading1"/>
     <w:uiPriority w:val="9"/>
     <w:rsid w:val="00DC1BE4"/>
     <w:rPr>
@@ -6257,9 +6107,9 @@
       <w:szCs w:val="32"/>
     </w:rPr>
   </w:style>
-  <w:style w:type="paragraph" w:styleId="En-ttedetabledesmatires">
+  <w:style w:type="paragraph" w:styleId="TOCHeading">
     <w:name w:val="TOC Heading"/>
-    <w:basedOn w:val="Titre1"/>
+    <w:basedOn w:val="Heading1"/>
     <w:next w:val="Normal"/>
     <w:uiPriority w:val="39"/>
     <w:unhideWhenUsed/>
@@ -6272,7 +6122,7 @@
       <w:lang w:eastAsia="fr-FR"/>
     </w:rPr>
   </w:style>
-  <w:style w:type="paragraph" w:styleId="TM1">
+  <w:style w:type="paragraph" w:styleId="TOC1">
     <w:name w:val="toc 1"/>
     <w:basedOn w:val="Normal"/>
     <w:next w:val="Normal"/>
@@ -6284,9 +6134,9 @@
       <w:spacing w:after="100"/>
     </w:pPr>
   </w:style>
-  <w:style w:type="character" w:styleId="Lienhypertexte">
+  <w:style w:type="character" w:styleId="Hyperlink">
     <w:name w:val="Hyperlink"/>
-    <w:basedOn w:val="Policepardfaut"/>
+    <w:basedOn w:val="DefaultParagraphFont"/>
     <w:uiPriority w:val="99"/>
     <w:unhideWhenUsed/>
     <w:rsid w:val="005D302B"/>
@@ -6295,9 +6145,9 @@
       <w:u w:val="single"/>
     </w:rPr>
   </w:style>
-  <w:style w:type="character" w:styleId="Mentionnonrsolue">
+  <w:style w:type="character" w:styleId="UnresolvedMention">
     <w:name w:val="Unresolved Mention"/>
-    <w:basedOn w:val="Policepardfaut"/>
+    <w:basedOn w:val="DefaultParagraphFont"/>
     <w:uiPriority w:val="99"/>
     <w:semiHidden/>
     <w:unhideWhenUsed/>
@@ -6629,7 +6479,7 @@
 </file>
 
 <file path=customXml/itemProps2.xml><?xml version="1.0" encoding="utf-8"?>
-<ds:datastoreItem xmlns:ds="http://schemas.openxmlformats.org/officeDocument/2006/customXml" ds:itemID="{56CE0DB6-28DF-4471-8C80-12BE7A774483}">
+<ds:datastoreItem xmlns:ds="http://schemas.openxmlformats.org/officeDocument/2006/customXml" ds:itemID="{EBB929FE-962F-49C4-A6A2-A38BD6A91482}">
   <ds:schemaRefs>
     <ds:schemaRef ds:uri="http://schemas.openxmlformats.org/officeDocument/2006/bibliography"/>
   </ds:schemaRefs>

</xml_diff>

<commit_message>
adding pdf file and submit screenshot
</commit_message>
<xml_diff>
--- a/[ADSA-4A-IBO-FINAL-ALGERA-BAALI].docx
+++ b/[ADSA-4A-IBO-FINAL-ALGERA-BAALI].docx
@@ -1,6 +1,6 @@
 
 <file path=word/document.xml><?xml version="1.0" encoding="utf-8"?>
-<w:document xmlns:wpc="http://schemas.microsoft.com/office/word/2010/wordprocessingCanvas" xmlns:cx="http://schemas.microsoft.com/office/drawing/2014/chartex" xmlns:cx1="http://schemas.microsoft.com/office/drawing/2015/9/8/chartex" xmlns:cx2="http://schemas.microsoft.com/office/drawing/2015/10/21/chartex" xmlns:cx3="http://schemas.microsoft.com/office/drawing/2016/5/9/chartex" xmlns:cx4="http://schemas.microsoft.com/office/drawing/2016/5/10/chartex" xmlns:cx5="http://schemas.microsoft.com/office/drawing/2016/5/11/chartex" xmlns:cx6="http://schemas.microsoft.com/office/drawing/2016/5/12/chartex" xmlns:cx7="http://schemas.microsoft.com/office/drawing/2016/5/13/chartex" xmlns:cx8="http://schemas.microsoft.com/office/drawing/2016/5/14/chartex" xmlns:mc="http://schemas.openxmlformats.org/markup-compatibility/2006" xmlns:aink="http://schemas.microsoft.com/office/drawing/2016/ink" xmlns:am3d="http://schemas.microsoft.com/office/drawing/2017/model3d" xmlns:o="urn:schemas-microsoft-com:office:office" xmlns:r="http://schemas.openxmlformats.org/officeDocument/2006/relationships" xmlns:m="http://schemas.openxmlformats.org/officeDocument/2006/math" xmlns:v="urn:schemas-microsoft-com:vml" xmlns:wp14="http://schemas.microsoft.com/office/word/2010/wordprocessingDrawing" xmlns:wp="http://schemas.openxmlformats.org/drawingml/2006/wordprocessingDrawing" xmlns:w10="urn:schemas-microsoft-com:office:word" xmlns:w="http://schemas.openxmlformats.org/wordprocessingml/2006/main" xmlns:w14="http://schemas.microsoft.com/office/word/2010/wordml" xmlns:w15="http://schemas.microsoft.com/office/word/2012/wordml" xmlns:w16se="http://schemas.microsoft.com/office/word/2015/wordml/symex" xmlns:wpg="http://schemas.microsoft.com/office/word/2010/wordprocessingGroup" xmlns:wpi="http://schemas.microsoft.com/office/word/2010/wordprocessingInk" xmlns:wne="http://schemas.microsoft.com/office/word/2006/wordml" xmlns:wps="http://schemas.microsoft.com/office/word/2010/wordprocessingShape" mc:Ignorable="w14 w15 w16se wp14">
+<w:document xmlns:wpc="http://schemas.microsoft.com/office/word/2010/wordprocessingCanvas" xmlns:cx="http://schemas.microsoft.com/office/drawing/2014/chartex" xmlns:cx1="http://schemas.microsoft.com/office/drawing/2015/9/8/chartex" xmlns:cx2="http://schemas.microsoft.com/office/drawing/2015/10/21/chartex" xmlns:cx3="http://schemas.microsoft.com/office/drawing/2016/5/9/chartex" xmlns:cx4="http://schemas.microsoft.com/office/drawing/2016/5/10/chartex" xmlns:cx5="http://schemas.microsoft.com/office/drawing/2016/5/11/chartex" xmlns:cx6="http://schemas.microsoft.com/office/drawing/2016/5/12/chartex" xmlns:cx7="http://schemas.microsoft.com/office/drawing/2016/5/13/chartex" xmlns:cx8="http://schemas.microsoft.com/office/drawing/2016/5/14/chartex" xmlns:mc="http://schemas.openxmlformats.org/markup-compatibility/2006" xmlns:aink="http://schemas.microsoft.com/office/drawing/2016/ink" xmlns:am3d="http://schemas.microsoft.com/office/drawing/2017/model3d" xmlns:o="urn:schemas-microsoft-com:office:office" xmlns:r="http://schemas.openxmlformats.org/officeDocument/2006/relationships" xmlns:m="http://schemas.openxmlformats.org/officeDocument/2006/math" xmlns:v="urn:schemas-microsoft-com:vml" xmlns:wp14="http://schemas.microsoft.com/office/word/2010/wordprocessingDrawing" xmlns:wp="http://schemas.openxmlformats.org/drawingml/2006/wordprocessingDrawing" xmlns:w10="urn:schemas-microsoft-com:office:word" xmlns:w="http://schemas.openxmlformats.org/wordprocessingml/2006/main" xmlns:w14="http://schemas.microsoft.com/office/word/2010/wordml" xmlns:w15="http://schemas.microsoft.com/office/word/2012/wordml" xmlns:w16cid="http://schemas.microsoft.com/office/word/2016/wordml/cid" xmlns:w16se="http://schemas.microsoft.com/office/word/2015/wordml/symex" xmlns:wpg="http://schemas.microsoft.com/office/word/2010/wordprocessingGroup" xmlns:wpi="http://schemas.microsoft.com/office/word/2010/wordprocessingInk" xmlns:wne="http://schemas.microsoft.com/office/word/2006/wordml" xmlns:wps="http://schemas.microsoft.com/office/word/2010/wordprocessingShape" mc:Ignorable="w14 w15 w16se w16cid wp14">
   <w:body>
     <w:sdt>
       <w:sdtPr>
@@ -18,7 +18,7 @@
       <w:sdtContent>
         <w:p>
           <w:pPr>
-            <w:pStyle w:val="NoSpacing"/>
+            <w:pStyle w:val="Sansinterligne"/>
           </w:pPr>
           <w:r>
             <w:rPr>
@@ -210,7 +210,7 @@
                                   <w:sdtContent>
                                     <w:p>
                                       <w:pPr>
-                                        <w:pStyle w:val="NoSpacing"/>
+                                        <w:pStyle w:val="Sansinterligne"/>
                                         <w:jc w:val="right"/>
                                         <w:rPr>
                                           <w:color w:val="FFFFFF" w:themeColor="background1"/>
@@ -3483,7 +3483,7 @@
                   </wp:anchor>
                 </w:drawing>
               </mc:Choice>
-              <mc:Fallback xmlns:w16cid="http://schemas.microsoft.com/office/word/2016/wordml/cid">
+              <mc:Fallback>
                 <w:pict>
                   <v:group id="Groupe 2" o:spid="_x0000_s1026" style="position:absolute;margin-left:0;margin-top:0;width:172.8pt;height:718.55pt;z-index:-251657216;mso-width-percent:330;mso-height-percent:950;mso-left-percent:40;mso-position-horizontal-relative:page;mso-position-vertical:center;mso-position-vertical-relative:page;mso-width-percent:330;mso-height-percent:950;mso-left-percent:40" coordsize="21945,91257" o:gfxdata="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">
                     <v:rect id="Rectangle 3" o:spid="_x0000_s1027" style="position:absolute;width:1945;height:91257;visibility:visible;mso-wrap-style:square;v-text-anchor:middle" o:gfxdata="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" fillcolor="#44546a [3215]" stroked="f" strokeweight="1pt"/>
@@ -3724,7 +3724,7 @@
                             <w:txbxContent>
                               <w:p>
                                 <w:pPr>
-                                  <w:pStyle w:val="NoSpacing"/>
+                                  <w:pStyle w:val="Sansinterligne"/>
                                   <w:rPr>
                                     <w:color w:val="4472C4" w:themeColor="accent1"/>
                                     <w:sz w:val="26"/>
@@ -3762,7 +3762,7 @@
                               </w:p>
                               <w:p>
                                 <w:pPr>
-                                  <w:pStyle w:val="NoSpacing"/>
+                                  <w:pStyle w:val="Sansinterligne"/>
                                   <w:rPr>
                                     <w:color w:val="595959" w:themeColor="text1" w:themeTint="A6"/>
                                     <w:sz w:val="20"/>
@@ -3840,7 +3840,7 @@
                   </wp:anchor>
                 </w:drawing>
               </mc:Choice>
-              <mc:Fallback xmlns:w16cid="http://schemas.microsoft.com/office/word/2016/wordml/cid">
+              <mc:Fallback>
                 <w:pict>
                   <v:shapetype id="_x0000_t202" coordsize="21600,21600" o:spt="202" path="m,l,21600r21600,l21600,xe">
                     <v:stroke joinstyle="miter"/>
@@ -4029,7 +4029,7 @@
                             <w:txbxContent>
                               <w:p>
                                 <w:pPr>
-                                  <w:pStyle w:val="NoSpacing"/>
+                                  <w:pStyle w:val="Sansinterligne"/>
                                   <w:rPr>
                                     <w:rFonts w:asciiTheme="majorHAnsi" w:eastAsiaTheme="majorEastAsia" w:hAnsiTheme="majorHAnsi" w:cstheme="majorBidi"/>
                                     <w:b/>
@@ -4137,7 +4137,7 @@
                   </wp:anchor>
                 </w:drawing>
               </mc:Choice>
-              <mc:Fallback xmlns:w16cid="http://schemas.microsoft.com/office/word/2016/wordml/cid">
+              <mc:Fallback>
                 <w:pict>
                   <v:shape id="Zone de texte 1" o:spid="_x0000_s1056" type="#_x0000_t202" style="position:absolute;margin-left:0;margin-top:0;width:4in;height:84.25pt;z-index:251660288;visibility:visible;mso-wrap-style:square;mso-width-percent:450;mso-height-percent:0;mso-left-percent:420;mso-top-percent:175;mso-wrap-distance-left:9pt;mso-wrap-distance-top:0;mso-wrap-distance-right:9pt;mso-wrap-distance-bottom:0;mso-position-horizontal-relative:page;mso-position-vertical-relative:page;mso-width-percent:450;mso-height-percent:0;mso-left-percent:420;mso-top-percent:175;mso-width-relative:page;mso-height-relative:margin;v-text-anchor:top" o:gfxdata="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" filled="f" stroked="f" strokeweight=".5pt">
                     <v:textbox style="mso-fit-shape-to-text:t" inset="0,0,0,0">
@@ -4282,7 +4282,7 @@
       <w:sdtContent>
         <w:p>
           <w:pPr>
-            <w:pStyle w:val="TOCHeading"/>
+            <w:pStyle w:val="En-ttedetabledesmatires"/>
           </w:pPr>
           <w:r>
             <w:t>Table of contents</w:t>
@@ -4297,7 +4297,7 @@
         </w:p>
         <w:p>
           <w:pPr>
-            <w:pStyle w:val="TOC1"/>
+            <w:pStyle w:val="TM1"/>
             <w:tabs>
               <w:tab w:val="right" w:leader="dot" w:pos="9062"/>
             </w:tabs>
@@ -4319,7 +4319,7 @@
           <w:hyperlink w:anchor="_Toc500341923" w:history="1">
             <w:r>
               <w:rPr>
-                <w:rStyle w:val="Hyperlink"/>
+                <w:rStyle w:val="Lienhypertexte"/>
                 <w:noProof/>
                 <w:lang w:val="en-GB"/>
               </w:rPr>
@@ -4377,7 +4377,7 @@
         </w:p>
         <w:p>
           <w:pPr>
-            <w:pStyle w:val="TOC1"/>
+            <w:pStyle w:val="TM1"/>
             <w:tabs>
               <w:tab w:val="right" w:leader="dot" w:pos="9062"/>
             </w:tabs>
@@ -4390,7 +4390,7 @@
           <w:hyperlink w:anchor="_Toc500341924" w:history="1">
             <w:r>
               <w:rPr>
-                <w:rStyle w:val="Hyperlink"/>
+                <w:rStyle w:val="Lienhypertexte"/>
                 <w:noProof/>
                 <w:lang w:val="en-GB"/>
               </w:rPr>
@@ -4448,7 +4448,7 @@
         </w:p>
         <w:p>
           <w:pPr>
-            <w:pStyle w:val="TOC1"/>
+            <w:pStyle w:val="TM1"/>
             <w:tabs>
               <w:tab w:val="right" w:leader="dot" w:pos="9062"/>
             </w:tabs>
@@ -4461,7 +4461,7 @@
           <w:hyperlink w:anchor="_Toc500341925" w:history="1">
             <w:r>
               <w:rPr>
-                <w:rStyle w:val="Hyperlink"/>
+                <w:rStyle w:val="Lienhypertexte"/>
                 <w:noProof/>
                 <w:lang w:val="en-GB"/>
               </w:rPr>
@@ -4519,7 +4519,7 @@
         </w:p>
         <w:p>
           <w:pPr>
-            <w:pStyle w:val="TOC1"/>
+            <w:pStyle w:val="TM1"/>
             <w:tabs>
               <w:tab w:val="right" w:leader="dot" w:pos="9062"/>
             </w:tabs>
@@ -4532,7 +4532,7 @@
           <w:hyperlink w:anchor="_Toc500341926" w:history="1">
             <w:r>
               <w:rPr>
-                <w:rStyle w:val="Hyperlink"/>
+                <w:rStyle w:val="Lienhypertexte"/>
                 <w:noProof/>
                 <w:lang w:val="en-GB"/>
               </w:rPr>
@@ -4590,7 +4590,7 @@
         </w:p>
         <w:p>
           <w:pPr>
-            <w:pStyle w:val="TOC1"/>
+            <w:pStyle w:val="TM1"/>
             <w:tabs>
               <w:tab w:val="right" w:leader="dot" w:pos="9062"/>
             </w:tabs>
@@ -4603,7 +4603,7 @@
           <w:hyperlink w:anchor="_Toc500341927" w:history="1">
             <w:r>
               <w:rPr>
-                <w:rStyle w:val="Hyperlink"/>
+                <w:rStyle w:val="Lienhypertexte"/>
                 <w:noProof/>
                 <w:lang w:val="en-GB"/>
               </w:rPr>
@@ -4691,7 +4691,7 @@
     </w:p>
     <w:p>
       <w:pPr>
-        <w:pStyle w:val="Heading1"/>
+        <w:pStyle w:val="Titre1"/>
         <w:rPr>
           <w:lang w:val="en-GB"/>
         </w:rPr>
@@ -4732,7 +4732,15 @@
           <w:sz w:val="24"/>
           <w:lang w:val="en-GB"/>
         </w:rPr>
-        <w:t xml:space="preserve">You wake up in a big shop … which looks really </w:t>
+        <w:t xml:space="preserve">You wake up in a big shop … which looks </w:t>
+      </w:r>
+      <w:proofErr w:type="gramStart"/>
+      <w:r>
+        <w:rPr>
+          <w:sz w:val="24"/>
+          <w:lang w:val="en-GB"/>
+        </w:rPr>
+        <w:t xml:space="preserve">really </w:t>
       </w:r>
       <w:r>
         <w:rPr>
@@ -4741,6 +4749,7 @@
         </w:rPr>
         <w:t>strange</w:t>
       </w:r>
+      <w:proofErr w:type="gramEnd"/>
       <w:r>
         <w:rPr>
           <w:sz w:val="24"/>
@@ -4788,7 +4797,23 @@
           <w:sz w:val="24"/>
           <w:lang w:val="en-GB"/>
         </w:rPr>
-        <w:t xml:space="preserve"> Find the wonderful banana before the AI. Who’s gonna be the faster </w:t>
+        <w:t xml:space="preserve"> Find the wonderful banana before the AI. Who’s </w:t>
+      </w:r>
+      <w:proofErr w:type="spellStart"/>
+      <w:r>
+        <w:rPr>
+          <w:sz w:val="24"/>
+          <w:lang w:val="en-GB"/>
+        </w:rPr>
+        <w:t>gonna</w:t>
+      </w:r>
+      <w:proofErr w:type="spellEnd"/>
+      <w:r>
+        <w:rPr>
+          <w:sz w:val="24"/>
+          <w:lang w:val="en-GB"/>
+        </w:rPr>
+        <w:t xml:space="preserve"> be the faster </w:t>
       </w:r>
       <w:r>
         <w:rPr>
@@ -4867,7 +4892,23 @@
           <w:sz w:val="24"/>
           <w:lang w:val="en-GB"/>
         </w:rPr>
-        <w:t xml:space="preserve"> directional keys, your job is to go through the maze and find the holy banana. But you’re not alone! Another player, controlled by our *very* smart AI, will try to reach it before you, and its maze solving ability is pretty efficient. </w:t>
+        <w:t xml:space="preserve"> directional keys, your job is to go through the maze and find the holy banana. But you’re not alone! Another player, controlled by our *very* smart AI, will try to reach it before you, and its maze solving ability is </w:t>
+      </w:r>
+      <w:proofErr w:type="gramStart"/>
+      <w:r>
+        <w:rPr>
+          <w:sz w:val="24"/>
+          <w:lang w:val="en-GB"/>
+        </w:rPr>
+        <w:t>pretty efficient</w:t>
+      </w:r>
+      <w:proofErr w:type="gramEnd"/>
+      <w:r>
+        <w:rPr>
+          <w:sz w:val="24"/>
+          <w:lang w:val="en-GB"/>
+        </w:rPr>
+        <w:t xml:space="preserve">. </w:t>
       </w:r>
     </w:p>
     <w:p>
@@ -4879,7 +4920,7 @@
     </w:p>
     <w:p>
       <w:pPr>
-        <w:pStyle w:val="Heading1"/>
+        <w:pStyle w:val="Titre1"/>
         <w:rPr>
           <w:lang w:val="en-GB"/>
         </w:rPr>
@@ -5194,7 +5235,7 @@
       <w:hyperlink r:id="rId11" w:history="1">
         <w:r>
           <w:rPr>
-            <w:rStyle w:val="Hyperlink"/>
+            <w:rStyle w:val="Lienhypertexte"/>
             <w:noProof/>
           </w:rPr>
           <w:t>https://en.wikipedia.org/wiki/Maze_generation_algorithm</w:t>
@@ -5240,7 +5281,23 @@
           <w:sz w:val="24"/>
           <w:lang w:val="en-GB"/>
         </w:rPr>
-        <w:t xml:space="preserve"> the end, we can see that all the visited have been visited and there is no more unvisited cells</w:t>
+        <w:t xml:space="preserve"> the end, we can see that all the visited have been visited and there </w:t>
+      </w:r>
+      <w:proofErr w:type="gramStart"/>
+      <w:r>
+        <w:rPr>
+          <w:sz w:val="24"/>
+          <w:lang w:val="en-GB"/>
+        </w:rPr>
+        <w:t>is</w:t>
+      </w:r>
+      <w:proofErr w:type="gramEnd"/>
+      <w:r>
+        <w:rPr>
+          <w:sz w:val="24"/>
+          <w:lang w:val="en-GB"/>
+        </w:rPr>
+        <w:t xml:space="preserve"> no more unvisited cells</w:t>
       </w:r>
       <w:r>
         <w:rPr>
@@ -5264,7 +5321,23 @@
           <w:lang w:val="en-GB"/>
         </w:rPr>
         <w:lastRenderedPageBreak/>
-        <w:t xml:space="preserve">To simplify the work on the generation, we decided to dissociate the logical matrix of the maze and the displayed matrix. In the logical one, each cell has data about its wall state (using a boolean array as attribute). </w:t>
+        <w:t xml:space="preserve">To simplify the work on the generation, we decided to dissociate the logical matrix of the maze and the displayed matrix. In the logical one, each cell has data about its wall state (using a </w:t>
+      </w:r>
+      <w:proofErr w:type="spellStart"/>
+      <w:r>
+        <w:rPr>
+          <w:sz w:val="24"/>
+          <w:lang w:val="en-GB"/>
+        </w:rPr>
+        <w:t>boolean</w:t>
+      </w:r>
+      <w:proofErr w:type="spellEnd"/>
+      <w:r>
+        <w:rPr>
+          <w:sz w:val="24"/>
+          <w:lang w:val="en-GB"/>
+        </w:rPr>
+        <w:t xml:space="preserve"> array as attribute). </w:t>
       </w:r>
       <w:r>
         <w:rPr>
@@ -5301,19 +5374,35 @@
         </w:rPr>
         <w:t xml:space="preserve">because each wall has a dedicated place in the matrix. </w:t>
       </w:r>
-      <w:r>
-        <w:rPr>
-          <w:sz w:val="24"/>
-          <w:lang w:val="en-GB"/>
-        </w:rPr>
-        <w:t xml:space="preserve">So we can switch from the logical one width and height to the visual with </w:t>
-      </w:r>
-      <w:r>
-        <w:rPr>
-          <w:sz w:val="24"/>
-          <w:lang w:val="en-GB"/>
-        </w:rPr>
-        <w:t>the following formula :</w:t>
+      <w:proofErr w:type="gramStart"/>
+      <w:r>
+        <w:rPr>
+          <w:sz w:val="24"/>
+          <w:lang w:val="en-GB"/>
+        </w:rPr>
+        <w:t>So</w:t>
+      </w:r>
+      <w:proofErr w:type="gramEnd"/>
+      <w:r>
+        <w:rPr>
+          <w:sz w:val="24"/>
+          <w:lang w:val="en-GB"/>
+        </w:rPr>
+        <w:t xml:space="preserve"> we can switch from the logical one width and height to the visual with </w:t>
+      </w:r>
+      <w:r>
+        <w:rPr>
+          <w:sz w:val="24"/>
+          <w:lang w:val="en-GB"/>
+        </w:rPr>
+        <w:t xml:space="preserve">the following </w:t>
+      </w:r>
+      <w:r>
+        <w:rPr>
+          <w:sz w:val="24"/>
+          <w:lang w:val="en-GB"/>
+        </w:rPr>
+        <w:t>formula:</w:t>
       </w:r>
     </w:p>
     <w:p>
@@ -5324,12 +5413,37 @@
           <w:lang w:val="en-GB"/>
         </w:rPr>
       </w:pPr>
-      <w:r>
-        <w:rPr>
-          <w:sz w:val="24"/>
-          <w:lang w:val="en-GB"/>
-        </w:rPr>
-        <w:t>visualWidth = (logicalWidth * 2) + 1</w:t>
+      <w:proofErr w:type="spellStart"/>
+      <w:r>
+        <w:rPr>
+          <w:sz w:val="24"/>
+          <w:lang w:val="en-GB"/>
+        </w:rPr>
+        <w:t>visualWidth</w:t>
+      </w:r>
+      <w:proofErr w:type="spellEnd"/>
+      <w:r>
+        <w:rPr>
+          <w:sz w:val="24"/>
+          <w:lang w:val="en-GB"/>
+        </w:rPr>
+        <w:t xml:space="preserve"> = (</w:t>
+      </w:r>
+      <w:proofErr w:type="spellStart"/>
+      <w:r>
+        <w:rPr>
+          <w:sz w:val="24"/>
+          <w:lang w:val="en-GB"/>
+        </w:rPr>
+        <w:t>logicalWidth</w:t>
+      </w:r>
+      <w:proofErr w:type="spellEnd"/>
+      <w:r>
+        <w:rPr>
+          <w:sz w:val="24"/>
+          <w:lang w:val="en-GB"/>
+        </w:rPr>
+        <w:t xml:space="preserve"> * 2) + 1</w:t>
       </w:r>
     </w:p>
     <w:p>
@@ -5340,12 +5454,37 @@
           <w:lang w:val="en-GB"/>
         </w:rPr>
       </w:pPr>
-      <w:r>
-        <w:rPr>
-          <w:sz w:val="24"/>
-          <w:lang w:val="en-GB"/>
-        </w:rPr>
-        <w:t>visualHeight = (logicalHeight * 2) + 1</w:t>
+      <w:proofErr w:type="spellStart"/>
+      <w:r>
+        <w:rPr>
+          <w:sz w:val="24"/>
+          <w:lang w:val="en-GB"/>
+        </w:rPr>
+        <w:t>visualHeight</w:t>
+      </w:r>
+      <w:proofErr w:type="spellEnd"/>
+      <w:r>
+        <w:rPr>
+          <w:sz w:val="24"/>
+          <w:lang w:val="en-GB"/>
+        </w:rPr>
+        <w:t xml:space="preserve"> = (</w:t>
+      </w:r>
+      <w:proofErr w:type="spellStart"/>
+      <w:r>
+        <w:rPr>
+          <w:sz w:val="24"/>
+          <w:lang w:val="en-GB"/>
+        </w:rPr>
+        <w:t>logicalHeight</w:t>
+      </w:r>
+      <w:proofErr w:type="spellEnd"/>
+      <w:r>
+        <w:rPr>
+          <w:sz w:val="24"/>
+          <w:lang w:val="en-GB"/>
+        </w:rPr>
+        <w:t xml:space="preserve"> * 2) + 1</w:t>
       </w:r>
     </w:p>
     <w:p>
@@ -5412,7 +5551,7 @@
     </w:p>
     <w:p>
       <w:pPr>
-        <w:pStyle w:val="Heading1"/>
+        <w:pStyle w:val="Titre1"/>
         <w:rPr>
           <w:lang w:val="en-GB"/>
         </w:rPr>
@@ -5446,7 +5585,39 @@
           <w:sz w:val="24"/>
           <w:lang w:val="en-GB"/>
         </w:rPr>
-        <w:t>In our game, we have an AI trying to find the banana before the player. The AI uses the A star graph traversal algorithm to find the shortest path between its position and the position of the banana. To make the game a little easier for the player. When the AI is searching for a path, we randomly choose cells to block so that the AI has to find another path. If the only path is blocked, the AI will move in a random direction to simulate thinking. When the AI has found a path, it will start walking in the direction that it has to go. If the player finds the item before the AI, the AI will find a path to the next item and start moving as soon as it finds the new path.</w:t>
+        <w:t xml:space="preserve">In our game, we have an AI trying to find the banana before the player. The AI uses the A star graph traversal algorithm to find the shortest path between its position and the position of the banana. To make the game a little easier for the player. When the AI is searching for a path, we randomly choose cells to block so that the AI </w:t>
+      </w:r>
+      <w:proofErr w:type="gramStart"/>
+      <w:r>
+        <w:rPr>
+          <w:sz w:val="24"/>
+          <w:lang w:val="en-GB"/>
+        </w:rPr>
+        <w:t>has to</w:t>
+      </w:r>
+      <w:proofErr w:type="gramEnd"/>
+      <w:r>
+        <w:rPr>
+          <w:sz w:val="24"/>
+          <w:lang w:val="en-GB"/>
+        </w:rPr>
+        <w:t xml:space="preserve"> find another path. If the only path is blocked, the AI will move in a random direction to simulate thinking. When the AI has found a path, it will start walking in the direction that it </w:t>
+      </w:r>
+      <w:proofErr w:type="gramStart"/>
+      <w:r>
+        <w:rPr>
+          <w:sz w:val="24"/>
+          <w:lang w:val="en-GB"/>
+        </w:rPr>
+        <w:t>has to</w:t>
+      </w:r>
+      <w:proofErr w:type="gramEnd"/>
+      <w:r>
+        <w:rPr>
+          <w:sz w:val="24"/>
+          <w:lang w:val="en-GB"/>
+        </w:rPr>
+        <w:t xml:space="preserve"> go. If the player finds the item before the AI, the AI will find a path to the next item and start moving as soon as it finds the new path.</w:t>
       </w:r>
     </w:p>
     <w:p>
@@ -5458,7 +5629,7 @@
     </w:p>
     <w:p>
       <w:pPr>
-        <w:pStyle w:val="Heading1"/>
+        <w:pStyle w:val="Titre1"/>
         <w:rPr>
           <w:lang w:val="en-GB"/>
         </w:rPr>
@@ -5467,8 +5638,24 @@
         <w:rPr>
           <w:lang w:val="en-GB"/>
         </w:rPr>
-        <w:t>Game logic using pygame</w:t>
-      </w:r>
+        <w:t xml:space="preserve">Game logic using </w:t>
+      </w:r>
+      <w:proofErr w:type="spellStart"/>
+      <w:r>
+        <w:rPr>
+          <w:lang w:val="en-GB"/>
+        </w:rPr>
+        <w:t>p</w:t>
+      </w:r>
+      <w:bookmarkStart w:id="3" w:name="_GoBack"/>
+      <w:bookmarkEnd w:id="3"/>
+      <w:r>
+        <w:rPr>
+          <w:lang w:val="en-GB"/>
+        </w:rPr>
+        <w:t>ygame</w:t>
+      </w:r>
+      <w:proofErr w:type="spellEnd"/>
     </w:p>
     <w:p>
       <w:pPr>
@@ -5490,7 +5677,103 @@
           <w:sz w:val="24"/>
           <w:lang w:val="en-GB"/>
         </w:rPr>
-        <w:t xml:space="preserve">The game is made around a gameloop with events. The game starts by generating the maze and reading the generated maze from the text file. The maze is then passed through a function that creates the graph. We also figure out which types of walls to place where. At this stage, the player and the AI are placed in 2 positions on the map, the window is initiated and the screen is drawn. The gameloop is launched at this moment. The gameloop allows us to continuesly update the game and try and keep it running at a stable framerate. During the gameloop, we check for user input and update the game accordingly by moving the player in the chosen direction and checking if he has found the item. We then proceed to updating the AI. If the AI already knows where to go, he just moves in the direction he </w:t>
+        <w:t xml:space="preserve">The game is made around a </w:t>
+      </w:r>
+      <w:proofErr w:type="spellStart"/>
+      <w:r>
+        <w:rPr>
+          <w:sz w:val="24"/>
+          <w:lang w:val="en-GB"/>
+        </w:rPr>
+        <w:t>gameloop</w:t>
+      </w:r>
+      <w:proofErr w:type="spellEnd"/>
+      <w:r>
+        <w:rPr>
+          <w:sz w:val="24"/>
+          <w:lang w:val="en-GB"/>
+        </w:rPr>
+        <w:t xml:space="preserve"> with events. The game starts by generating the maze and reading the generated maze from the text file. The maze is then passed through a function that creates the graph. We also figure out which types of walls to place where. At this stage, the player and the AI are placed in 2 positions on the map, the window is </w:t>
+      </w:r>
+      <w:proofErr w:type="gramStart"/>
+      <w:r>
+        <w:rPr>
+          <w:sz w:val="24"/>
+          <w:lang w:val="en-GB"/>
+        </w:rPr>
+        <w:t>initiated</w:t>
+      </w:r>
+      <w:proofErr w:type="gramEnd"/>
+      <w:r>
+        <w:rPr>
+          <w:sz w:val="24"/>
+          <w:lang w:val="en-GB"/>
+        </w:rPr>
+        <w:t xml:space="preserve"> and the screen is drawn. The </w:t>
+      </w:r>
+      <w:proofErr w:type="spellStart"/>
+      <w:r>
+        <w:rPr>
+          <w:sz w:val="24"/>
+          <w:lang w:val="en-GB"/>
+        </w:rPr>
+        <w:t>gameloop</w:t>
+      </w:r>
+      <w:proofErr w:type="spellEnd"/>
+      <w:r>
+        <w:rPr>
+          <w:sz w:val="24"/>
+          <w:lang w:val="en-GB"/>
+        </w:rPr>
+        <w:t xml:space="preserve"> is launched at this moment. The </w:t>
+      </w:r>
+      <w:proofErr w:type="spellStart"/>
+      <w:r>
+        <w:rPr>
+          <w:sz w:val="24"/>
+          <w:lang w:val="en-GB"/>
+        </w:rPr>
+        <w:t>gameloop</w:t>
+      </w:r>
+      <w:proofErr w:type="spellEnd"/>
+      <w:r>
+        <w:rPr>
+          <w:sz w:val="24"/>
+          <w:lang w:val="en-GB"/>
+        </w:rPr>
+        <w:t xml:space="preserve"> allows us to </w:t>
+      </w:r>
+      <w:proofErr w:type="spellStart"/>
+      <w:r>
+        <w:rPr>
+          <w:sz w:val="24"/>
+          <w:lang w:val="en-GB"/>
+        </w:rPr>
+        <w:t>continuesly</w:t>
+      </w:r>
+      <w:proofErr w:type="spellEnd"/>
+      <w:r>
+        <w:rPr>
+          <w:sz w:val="24"/>
+          <w:lang w:val="en-GB"/>
+        </w:rPr>
+        <w:t xml:space="preserve"> update the game and try and keep it running at a stable framerate. During the </w:t>
+      </w:r>
+      <w:proofErr w:type="spellStart"/>
+      <w:r>
+        <w:rPr>
+          <w:sz w:val="24"/>
+          <w:lang w:val="en-GB"/>
+        </w:rPr>
+        <w:t>gameloop</w:t>
+      </w:r>
+      <w:proofErr w:type="spellEnd"/>
+      <w:r>
+        <w:rPr>
+          <w:sz w:val="24"/>
+          <w:lang w:val="en-GB"/>
+        </w:rPr>
+        <w:t xml:space="preserve">, we check for user input and update the game accordingly by moving the player in the chosen direction and checking if he has found the item. We then proceed to updating the AI. If the AI already knows where to go, he just moves in the direction he </w:t>
       </w:r>
       <w:r>
         <w:rPr>
@@ -5509,12 +5792,12 @@
     </w:p>
     <w:p>
       <w:pPr>
-        <w:pStyle w:val="Heading1"/>
+        <w:pStyle w:val="Titre1"/>
         <w:rPr>
           <w:lang w:val="en-GB"/>
         </w:rPr>
       </w:pPr>
-      <w:bookmarkStart w:id="3" w:name="_Toc500341927"/>
+      <w:bookmarkStart w:id="4" w:name="_Toc500341927"/>
       <w:r>
         <w:rPr>
           <w:lang w:val="en-GB"/>
@@ -5522,7 +5805,7 @@
         <w:lastRenderedPageBreak/>
         <w:t>Improvement possibilities</w:t>
       </w:r>
-      <w:bookmarkEnd w:id="3"/>
+      <w:bookmarkEnd w:id="4"/>
     </w:p>
     <w:p>
       <w:pPr>
@@ -5608,8 +5891,6 @@
         </w:rPr>
         <w:t>We could also add some more game elements like power ups and extra points.</w:t>
       </w:r>
-      <w:bookmarkStart w:id="4" w:name="_GoBack"/>
-      <w:bookmarkEnd w:id="4"/>
     </w:p>
     <w:sectPr>
       <w:pgSz w:w="11906" w:h="16838"/>
@@ -5624,7 +5905,7 @@
 </file>
 
 <file path=word/styles.xml><?xml version="1.0" encoding="utf-8"?>
-<w:styles xmlns:mc="http://schemas.openxmlformats.org/markup-compatibility/2006" xmlns:r="http://schemas.openxmlformats.org/officeDocument/2006/relationships" xmlns:w="http://schemas.openxmlformats.org/wordprocessingml/2006/main" xmlns:w14="http://schemas.microsoft.com/office/word/2010/wordml" xmlns:w15="http://schemas.microsoft.com/office/word/2012/wordml" xmlns:w16se="http://schemas.microsoft.com/office/word/2015/wordml/symex" mc:Ignorable="w14 w15 w16se">
+<w:styles xmlns:mc="http://schemas.openxmlformats.org/markup-compatibility/2006" xmlns:r="http://schemas.openxmlformats.org/officeDocument/2006/relationships" xmlns:w="http://schemas.openxmlformats.org/wordprocessingml/2006/main" xmlns:w14="http://schemas.microsoft.com/office/word/2010/wordml" xmlns:w15="http://schemas.microsoft.com/office/word/2012/wordml" xmlns:w16cid="http://schemas.microsoft.com/office/word/2016/wordml/cid" xmlns:w16se="http://schemas.microsoft.com/office/word/2015/wordml/symex" mc:Ignorable="w14 w15 w16se w16cid">
   <w:docDefaults>
     <w:rPrDefault>
       <w:rPr>
@@ -6021,11 +6302,11 @@
     <w:name w:val="Normal"/>
     <w:qFormat/>
   </w:style>
-  <w:style w:type="paragraph" w:styleId="Heading1">
+  <w:style w:type="paragraph" w:styleId="Titre1">
     <w:name w:val="heading 1"/>
     <w:basedOn w:val="Normal"/>
     <w:next w:val="Normal"/>
-    <w:link w:val="Heading1Char"/>
+    <w:link w:val="Titre1Car"/>
     <w:uiPriority w:val="9"/>
     <w:qFormat/>
     <w:rsid w:val="00DC1BE4"/>
@@ -6042,13 +6323,13 @@
       <w:szCs w:val="32"/>
     </w:rPr>
   </w:style>
-  <w:style w:type="character" w:default="1" w:styleId="DefaultParagraphFont">
+  <w:style w:type="character" w:default="1" w:styleId="Policepardfaut">
     <w:name w:val="Default Paragraph Font"/>
     <w:uiPriority w:val="1"/>
     <w:semiHidden/>
     <w:unhideWhenUsed/>
   </w:style>
-  <w:style w:type="table" w:default="1" w:styleId="TableNormal">
+  <w:style w:type="table" w:default="1" w:styleId="TableauNormal">
     <w:name w:val="Normal Table"/>
     <w:uiPriority w:val="99"/>
     <w:semiHidden/>
@@ -6063,15 +6344,15 @@
       </w:tblCellMar>
     </w:tblPr>
   </w:style>
-  <w:style w:type="numbering" w:default="1" w:styleId="NoList">
+  <w:style w:type="numbering" w:default="1" w:styleId="Aucuneliste">
     <w:name w:val="No List"/>
     <w:uiPriority w:val="99"/>
     <w:semiHidden/>
     <w:unhideWhenUsed/>
   </w:style>
-  <w:style w:type="paragraph" w:styleId="NoSpacing">
+  <w:style w:type="paragraph" w:styleId="Sansinterligne">
     <w:name w:val="No Spacing"/>
-    <w:link w:val="NoSpacingChar"/>
+    <w:link w:val="SansinterligneCar"/>
     <w:uiPriority w:val="1"/>
     <w:qFormat/>
     <w:rsid w:val="00E25BCE"/>
@@ -6083,10 +6364,10 @@
       <w:lang w:eastAsia="fr-FR"/>
     </w:rPr>
   </w:style>
-  <w:style w:type="character" w:customStyle="1" w:styleId="NoSpacingChar">
-    <w:name w:val="No Spacing Char"/>
-    <w:basedOn w:val="DefaultParagraphFont"/>
-    <w:link w:val="NoSpacing"/>
+  <w:style w:type="character" w:customStyle="1" w:styleId="SansinterligneCar">
+    <w:name w:val="Sans interligne Car"/>
+    <w:basedOn w:val="Policepardfaut"/>
+    <w:link w:val="Sansinterligne"/>
     <w:uiPriority w:val="1"/>
     <w:rsid w:val="00E25BCE"/>
     <w:rPr>
@@ -6094,10 +6375,10 @@
       <w:lang w:eastAsia="fr-FR"/>
     </w:rPr>
   </w:style>
-  <w:style w:type="character" w:customStyle="1" w:styleId="Heading1Char">
-    <w:name w:val="Heading 1 Char"/>
-    <w:basedOn w:val="DefaultParagraphFont"/>
-    <w:link w:val="Heading1"/>
+  <w:style w:type="character" w:customStyle="1" w:styleId="Titre1Car">
+    <w:name w:val="Titre 1 Car"/>
+    <w:basedOn w:val="Policepardfaut"/>
+    <w:link w:val="Titre1"/>
     <w:uiPriority w:val="9"/>
     <w:rsid w:val="00DC1BE4"/>
     <w:rPr>
@@ -6107,9 +6388,9 @@
       <w:szCs w:val="32"/>
     </w:rPr>
   </w:style>
-  <w:style w:type="paragraph" w:styleId="TOCHeading">
+  <w:style w:type="paragraph" w:styleId="En-ttedetabledesmatires">
     <w:name w:val="TOC Heading"/>
-    <w:basedOn w:val="Heading1"/>
+    <w:basedOn w:val="Titre1"/>
     <w:next w:val="Normal"/>
     <w:uiPriority w:val="39"/>
     <w:unhideWhenUsed/>
@@ -6122,7 +6403,7 @@
       <w:lang w:eastAsia="fr-FR"/>
     </w:rPr>
   </w:style>
-  <w:style w:type="paragraph" w:styleId="TOC1">
+  <w:style w:type="paragraph" w:styleId="TM1">
     <w:name w:val="toc 1"/>
     <w:basedOn w:val="Normal"/>
     <w:next w:val="Normal"/>
@@ -6134,9 +6415,9 @@
       <w:spacing w:after="100"/>
     </w:pPr>
   </w:style>
-  <w:style w:type="character" w:styleId="Hyperlink">
+  <w:style w:type="character" w:styleId="Lienhypertexte">
     <w:name w:val="Hyperlink"/>
-    <w:basedOn w:val="DefaultParagraphFont"/>
+    <w:basedOn w:val="Policepardfaut"/>
     <w:uiPriority w:val="99"/>
     <w:unhideWhenUsed/>
     <w:rsid w:val="005D302B"/>
@@ -6145,9 +6426,9 @@
       <w:u w:val="single"/>
     </w:rPr>
   </w:style>
-  <w:style w:type="character" w:styleId="UnresolvedMention">
+  <w:style w:type="character" w:styleId="Mentionnonrsolue">
     <w:name w:val="Unresolved Mention"/>
-    <w:basedOn w:val="DefaultParagraphFont"/>
+    <w:basedOn w:val="Policepardfaut"/>
     <w:uiPriority w:val="99"/>
     <w:semiHidden/>
     <w:unhideWhenUsed/>
@@ -6479,7 +6760,7 @@
 </file>
 
 <file path=customXml/itemProps2.xml><?xml version="1.0" encoding="utf-8"?>
-<ds:datastoreItem xmlns:ds="http://schemas.openxmlformats.org/officeDocument/2006/customXml" ds:itemID="{EBB929FE-962F-49C4-A6A2-A38BD6A91482}">
+<ds:datastoreItem xmlns:ds="http://schemas.openxmlformats.org/officeDocument/2006/customXml" ds:itemID="{14833969-7F69-4544-9047-BDF0AD1180BA}">
   <ds:schemaRefs>
     <ds:schemaRef ds:uri="http://schemas.openxmlformats.org/officeDocument/2006/bibliography"/>
   </ds:schemaRefs>

</xml_diff>